<commit_message>
added microsoft word file containing answerd to SE-Assignment-5
</commit_message>
<xml_diff>
--- a/SE-Assignment-5.docx
+++ b/SE-Assignment-5.docx
@@ -21,17 +21,7 @@
           <w:sz w:val="28"/>
           <w:szCs w:val="28"/>
         </w:rPr>
-        <w:t>SE-Assignment-5</w:t>
-      </w:r>
-      <w:r>
-        <w:rPr>
-          <w:rFonts w:ascii="Poppins" w:hAnsi="Poppins" w:cs="Poppins"/>
-          <w:b/>
-          <w:bCs/>
-          <w:sz w:val="28"/>
-          <w:szCs w:val="28"/>
-        </w:rPr>
-        <w:t xml:space="preserve"> Response</w:t>
+        <w:t>SE-Assignment-5 Response</w:t>
       </w:r>
     </w:p>
     <w:p>
@@ -355,17 +345,56 @@
     <w:p>
       <w:pPr>
         <w:pStyle w:val="ListParagraph"/>
-        <w:numPr>
-          <w:ilvl w:val="0"/>
-          <w:numId w:val="3"/>
-        </w:numPr>
         <w:spacing w:before="240" w:after="0"/>
-        <w:rPr>
-          <w:rFonts w:ascii="Times New Roman" w:hAnsi="Times New Roman" w:cs="Times New Roman"/>
-          <w:sz w:val="24"/>
-          <w:szCs w:val="24"/>
-        </w:rPr>
-      </w:pPr>
+        <w:ind w:left="1080"/>
+        <w:rPr>
+          <w:rFonts w:ascii="Times New Roman" w:hAnsi="Times New Roman" w:cs="Times New Roman"/>
+          <w:sz w:val="24"/>
+          <w:szCs w:val="24"/>
+        </w:rPr>
+      </w:pPr>
+      <w:r>
+        <w:rPr>
+          <w:rFonts w:ascii="Times New Roman" w:hAnsi="Times New Roman" w:cs="Times New Roman"/>
+          <w:sz w:val="24"/>
+          <w:szCs w:val="24"/>
+        </w:rPr>
+        <w:drawing>
+          <wp:inline distT="0" distB="0" distL="0" distR="0" wp14:anchorId="4319295A" wp14:editId="4EF6D69A">
+            <wp:extent cx="5943600" cy="2595880"/>
+            <wp:effectExtent l="0" t="0" r="0" b="0"/>
+            <wp:docPr id="2072632533" name="Picture 1"/>
+            <wp:cNvGraphicFramePr>
+              <a:graphicFrameLocks xmlns:a="http://schemas.openxmlformats.org/drawingml/2006/main" noChangeAspect="1"/>
+            </wp:cNvGraphicFramePr>
+            <a:graphic xmlns:a="http://schemas.openxmlformats.org/drawingml/2006/main">
+              <a:graphicData uri="http://schemas.openxmlformats.org/drawingml/2006/picture">
+                <pic:pic xmlns:pic="http://schemas.openxmlformats.org/drawingml/2006/picture">
+                  <pic:nvPicPr>
+                    <pic:cNvPr id="2072632533" name=""/>
+                    <pic:cNvPicPr/>
+                  </pic:nvPicPr>
+                  <pic:blipFill>
+                    <a:blip r:embed="rId6"/>
+                    <a:stretch>
+                      <a:fillRect/>
+                    </a:stretch>
+                  </pic:blipFill>
+                  <pic:spPr>
+                    <a:xfrm>
+                      <a:off x="0" y="0"/>
+                      <a:ext cx="5943600" cy="2595880"/>
+                    </a:xfrm>
+                    <a:prstGeom prst="rect">
+                      <a:avLst/>
+                    </a:prstGeom>
+                  </pic:spPr>
+                </pic:pic>
+              </a:graphicData>
+            </a:graphic>
+          </wp:inline>
+        </w:drawing>
+      </w:r>
     </w:p>
     <w:p>
       <w:pPr>
@@ -426,17 +455,57 @@
     <w:p>
       <w:pPr>
         <w:pStyle w:val="ListParagraph"/>
-        <w:numPr>
-          <w:ilvl w:val="0"/>
-          <w:numId w:val="5"/>
-        </w:numPr>
         <w:spacing w:before="240" w:after="0"/>
-        <w:rPr>
-          <w:rFonts w:ascii="Times New Roman" w:hAnsi="Times New Roman" w:cs="Times New Roman"/>
-          <w:sz w:val="24"/>
-          <w:szCs w:val="24"/>
-        </w:rPr>
-      </w:pPr>
+        <w:ind w:left="1080"/>
+        <w:rPr>
+          <w:rFonts w:ascii="Times New Roman" w:hAnsi="Times New Roman" w:cs="Times New Roman"/>
+          <w:sz w:val="24"/>
+          <w:szCs w:val="24"/>
+        </w:rPr>
+      </w:pPr>
+      <w:r>
+        <w:rPr>
+          <w:rFonts w:ascii="Times New Roman" w:hAnsi="Times New Roman" w:cs="Times New Roman"/>
+          <w:sz w:val="24"/>
+          <w:szCs w:val="24"/>
+        </w:rPr>
+        <w:lastRenderedPageBreak/>
+        <w:drawing>
+          <wp:inline distT="0" distB="0" distL="0" distR="0" wp14:anchorId="1DF0E762" wp14:editId="434B3F81">
+            <wp:extent cx="4872355" cy="3124200"/>
+            <wp:effectExtent l="0" t="0" r="4445" b="0"/>
+            <wp:docPr id="1175734956" name="Picture 1"/>
+            <wp:cNvGraphicFramePr>
+              <a:graphicFrameLocks xmlns:a="http://schemas.openxmlformats.org/drawingml/2006/main" noChangeAspect="1"/>
+            </wp:cNvGraphicFramePr>
+            <a:graphic xmlns:a="http://schemas.openxmlformats.org/drawingml/2006/main">
+              <a:graphicData uri="http://schemas.openxmlformats.org/drawingml/2006/picture">
+                <pic:pic xmlns:pic="http://schemas.openxmlformats.org/drawingml/2006/picture">
+                  <pic:nvPicPr>
+                    <pic:cNvPr id="1175734956" name=""/>
+                    <pic:cNvPicPr/>
+                  </pic:nvPicPr>
+                  <pic:blipFill>
+                    <a:blip r:embed="rId7"/>
+                    <a:stretch>
+                      <a:fillRect/>
+                    </a:stretch>
+                  </pic:blipFill>
+                  <pic:spPr>
+                    <a:xfrm>
+                      <a:off x="0" y="0"/>
+                      <a:ext cx="4884195" cy="3131792"/>
+                    </a:xfrm>
+                    <a:prstGeom prst="rect">
+                      <a:avLst/>
+                    </a:prstGeom>
+                  </pic:spPr>
+                </pic:pic>
+              </a:graphicData>
+            </a:graphic>
+          </wp:inline>
+        </w:drawing>
+      </w:r>
     </w:p>
     <w:p>
       <w:pPr>
@@ -712,7 +781,6 @@
           <w:szCs w:val="24"/>
           <w14:ligatures w14:val="none"/>
         </w:rPr>
-        <w:lastRenderedPageBreak/>
         <w:t>Wait for the installation to complete. This may take a few minutes.</w:t>
       </w:r>
     </w:p>
@@ -902,7 +970,6 @@
         </w:rPr>
         <w:t xml:space="preserve">Click on the Extensions icon in the Activity Bar on the side of the window or press </w:t>
       </w:r>
-      <w:proofErr w:type="spellStart"/>
       <w:r>
         <w:rPr>
           <w:rFonts w:ascii="Courier New" w:eastAsia="Times New Roman" w:hAnsi="Courier New" w:cs="Courier New"/>
@@ -923,7 +990,6 @@
         </w:rPr>
         <w:t>.</w:t>
       </w:r>
-      <w:proofErr w:type="spellEnd"/>
     </w:p>
     <w:p>
       <w:pPr>
@@ -949,6 +1015,7 @@
           <w:szCs w:val="24"/>
           <w14:ligatures w14:val="none"/>
         </w:rPr>
+        <w:lastRenderedPageBreak/>
         <w:t>Search for and install any extensions you need, such as language support, themes, linters, and debuggers.</w:t>
       </w:r>
     </w:p>
@@ -1214,25 +1281,7 @@
           <w:sz w:val="24"/>
           <w:szCs w:val="24"/>
         </w:rPr>
-        <w:t>Go to File &gt; Preferences &gt; Color Theme and choose a theme that suits your preference. Popular themes include "Dark+", "Light+", "</w:t>
-      </w:r>
-      <w:proofErr w:type="spellStart"/>
-      <w:r>
-        <w:rPr>
-          <w:rFonts w:ascii="Times New Roman" w:hAnsi="Times New Roman" w:cs="Times New Roman"/>
-          <w:sz w:val="24"/>
-          <w:szCs w:val="24"/>
-        </w:rPr>
-        <w:t>Monokai</w:t>
-      </w:r>
-      <w:proofErr w:type="spellEnd"/>
-      <w:r>
-        <w:rPr>
-          <w:rFonts w:ascii="Times New Roman" w:hAnsi="Times New Roman" w:cs="Times New Roman"/>
-          <w:sz w:val="24"/>
-          <w:szCs w:val="24"/>
-        </w:rPr>
-        <w:t>", and "Dracula".</w:t>
+        <w:t>Go to File &gt; Preferences &gt; Color Theme and choose a theme that suits your preference. Popular themes include "Dark+", "Light+", "Monokai", and "Dracula".</w:t>
       </w:r>
     </w:p>
     <w:p>
@@ -1479,25 +1528,7 @@
           <w:sz w:val="24"/>
           <w:szCs w:val="24"/>
         </w:rPr>
-        <w:t xml:space="preserve">JavaScript/TypeScript: </w:t>
-      </w:r>
-      <w:proofErr w:type="spellStart"/>
-      <w:r>
-        <w:rPr>
-          <w:rFonts w:ascii="Times New Roman" w:hAnsi="Times New Roman" w:cs="Times New Roman"/>
-          <w:sz w:val="24"/>
-          <w:szCs w:val="24"/>
-        </w:rPr>
-        <w:t>ESLint</w:t>
-      </w:r>
-      <w:proofErr w:type="spellEnd"/>
-      <w:r>
-        <w:rPr>
-          <w:rFonts w:ascii="Times New Roman" w:hAnsi="Times New Roman" w:cs="Times New Roman"/>
-          <w:sz w:val="24"/>
-          <w:szCs w:val="24"/>
-        </w:rPr>
-        <w:t>, Prettier - Code formatter.</w:t>
+        <w:t>JavaScript/TypeScript: ESLint, Prettier - Code formatter.</w:t>
       </w:r>
     </w:p>
     <w:p>
@@ -1520,7 +1551,6 @@
           <w:sz w:val="24"/>
           <w:szCs w:val="24"/>
         </w:rPr>
-        <w:lastRenderedPageBreak/>
         <w:t>C/C++: C/C++ by Microsoft.</w:t>
       </w:r>
     </w:p>
@@ -1600,25 +1630,7 @@
           <w:sz w:val="24"/>
           <w:szCs w:val="24"/>
         </w:rPr>
-        <w:t xml:space="preserve">Path </w:t>
-      </w:r>
-      <w:proofErr w:type="spellStart"/>
-      <w:r>
-        <w:rPr>
-          <w:rFonts w:ascii="Times New Roman" w:hAnsi="Times New Roman" w:cs="Times New Roman"/>
-          <w:sz w:val="24"/>
-          <w:szCs w:val="24"/>
-        </w:rPr>
-        <w:t>Intellisense</w:t>
-      </w:r>
-      <w:proofErr w:type="spellEnd"/>
-      <w:r>
-        <w:rPr>
-          <w:rFonts w:ascii="Times New Roman" w:hAnsi="Times New Roman" w:cs="Times New Roman"/>
-          <w:sz w:val="24"/>
-          <w:szCs w:val="24"/>
-        </w:rPr>
-        <w:t>: Autocompletes filenames.</w:t>
+        <w:t>Path Intellisense: Autocompletes filenames.</w:t>
       </w:r>
     </w:p>
     <w:p>
@@ -1709,6 +1721,7 @@
           <w:sz w:val="24"/>
           <w:szCs w:val="24"/>
         </w:rPr>
+        <w:lastRenderedPageBreak/>
         <w:t>Response</w:t>
       </w:r>
     </w:p>
@@ -2092,16 +2105,7 @@
           <w:sz w:val="24"/>
           <w:szCs w:val="24"/>
         </w:rPr>
-        <w:t xml:space="preserve">: Displays information about the current state of the editor and workspace, such as line and column number, selected language mode, encoding, Git branch, </w:t>
-      </w:r>
-      <w:r>
-        <w:rPr>
-          <w:rFonts w:ascii="Times New Roman" w:hAnsi="Times New Roman" w:cs="Times New Roman"/>
-          <w:sz w:val="24"/>
-          <w:szCs w:val="24"/>
-        </w:rPr>
-        <w:lastRenderedPageBreak/>
-        <w:t>errors and warnings, and various other notifications. It also provides quick access to settings and commands.</w:t>
+        <w:t>: Displays information about the current state of the editor and workspace, such as line and column number, selected language mode, encoding, Git branch, errors and warnings, and various other notifications. It also provides quick access to settings and commands.</w:t>
       </w:r>
     </w:p>
     <w:p>
@@ -2192,6 +2196,7 @@
           <w:sz w:val="24"/>
           <w:szCs w:val="24"/>
         </w:rPr>
+        <w:lastRenderedPageBreak/>
         <w:t>The </w:t>
       </w:r>
       <w:r>
@@ -2210,18 +2215,8 @@
           <w:sz w:val="24"/>
           <w:szCs w:val="24"/>
         </w:rPr>
-        <w:t> in VS Code is a feature that provides easy access to all of the editor’s functionality, including keyboard shortcuts for the most common tasks. You can access it by pressing </w:t>
-      </w:r>
-      <w:proofErr w:type="spellStart"/>
-      <w:r>
-        <w:rPr>
-          <w:rFonts w:ascii="Times New Roman" w:hAnsi="Times New Roman" w:cs="Times New Roman"/>
-          <w:sz w:val="24"/>
-          <w:szCs w:val="24"/>
-        </w:rPr>
-        <w:t>Ctrl+Shift+P</w:t>
-      </w:r>
-      <w:proofErr w:type="spellEnd"/>
+        <w:t> in VS Code is a feature that provides easy access to all of the editor’s functionality, including keyboard shortcuts for the most common tasks. You can access it by pressing Ctrl+Shift+P</w:t>
+      </w:r>
     </w:p>
     <w:p>
       <w:pPr>
@@ -2278,25 +2273,7 @@
           <w:sz w:val="24"/>
           <w:szCs w:val="24"/>
         </w:rPr>
-        <w:t xml:space="preserve">: Press </w:t>
-      </w:r>
-      <w:proofErr w:type="spellStart"/>
-      <w:r>
-        <w:rPr>
-          <w:rFonts w:ascii="Times New Roman" w:hAnsi="Times New Roman" w:cs="Times New Roman"/>
-          <w:sz w:val="24"/>
-          <w:szCs w:val="24"/>
-        </w:rPr>
-        <w:t>Ctrl+Shift+P</w:t>
-      </w:r>
-      <w:proofErr w:type="spellEnd"/>
-      <w:r>
-        <w:rPr>
-          <w:rFonts w:ascii="Times New Roman" w:hAnsi="Times New Roman" w:cs="Times New Roman"/>
-          <w:sz w:val="24"/>
-          <w:szCs w:val="24"/>
-        </w:rPr>
-        <w:t xml:space="preserve"> (or F1).</w:t>
+        <w:t>: Press Ctrl+Shift+P (or F1).</w:t>
       </w:r>
     </w:p>
     <w:p>
@@ -2431,25 +2408,7 @@
           <w:sz w:val="24"/>
           <w:szCs w:val="24"/>
         </w:rPr>
-        <w:t xml:space="preserve">Type Open File or use the shortcut </w:t>
-      </w:r>
-      <w:proofErr w:type="spellStart"/>
-      <w:r>
-        <w:rPr>
-          <w:rFonts w:ascii="Times New Roman" w:hAnsi="Times New Roman" w:cs="Times New Roman"/>
-          <w:sz w:val="24"/>
-          <w:szCs w:val="24"/>
-        </w:rPr>
-        <w:t>Ctrl+P</w:t>
-      </w:r>
-      <w:proofErr w:type="spellEnd"/>
-      <w:r>
-        <w:rPr>
-          <w:rFonts w:ascii="Times New Roman" w:hAnsi="Times New Roman" w:cs="Times New Roman"/>
-          <w:sz w:val="24"/>
-          <w:szCs w:val="24"/>
-        </w:rPr>
-        <w:t xml:space="preserve"> to quickly open files by name.</w:t>
+        <w:t>Type Open File or use the shortcut Ctrl+P to quickly open files by name.</w:t>
       </w:r>
     </w:p>
     <w:p>
@@ -2873,7 +2832,6 @@
           <w:sz w:val="24"/>
           <w:szCs w:val="24"/>
         </w:rPr>
-        <w:lastRenderedPageBreak/>
         <w:t>Debugging</w:t>
       </w:r>
       <w:r>
@@ -3045,6 +3003,7 @@
           <w:szCs w:val="24"/>
           <w14:ligatures w14:val="none"/>
         </w:rPr>
+        <w:lastRenderedPageBreak/>
         <w:t>Describe how to open and use the integrated terminal in VS Code. What are the advantages of using the integrated terminal compared to an external terminal?</w:t>
       </w:r>
     </w:p>
@@ -3841,7 +3800,6 @@
           <w:szCs w:val="24"/>
           <w14:ligatures w14:val="none"/>
         </w:rPr>
-        <w:lastRenderedPageBreak/>
         <w:t>Shell Customization</w:t>
       </w:r>
       <w:r>
@@ -3941,33 +3899,7 @@
           <w:szCs w:val="24"/>
           <w14:ligatures w14:val="none"/>
         </w:rPr>
-        <w:t xml:space="preserve">: Run pre-configured tasks directly from the terminal. Tasks can be defined in </w:t>
-      </w:r>
-      <w:proofErr w:type="spellStart"/>
-      <w:proofErr w:type="gramStart"/>
-      <w:r>
-        <w:rPr>
-          <w:rFonts w:ascii="Times New Roman" w:eastAsia="Times New Roman" w:hAnsi="Times New Roman" w:cs="Times New Roman"/>
-          <w:color w:val="1F2328"/>
-          <w:kern w:val="0"/>
-          <w:sz w:val="24"/>
-          <w:szCs w:val="24"/>
-          <w14:ligatures w14:val="none"/>
-        </w:rPr>
-        <w:t>tasks.json</w:t>
-      </w:r>
-      <w:proofErr w:type="spellEnd"/>
-      <w:proofErr w:type="gramEnd"/>
-      <w:r>
-        <w:rPr>
-          <w:rFonts w:ascii="Times New Roman" w:eastAsia="Times New Roman" w:hAnsi="Times New Roman" w:cs="Times New Roman"/>
-          <w:color w:val="1F2328"/>
-          <w:kern w:val="0"/>
-          <w:sz w:val="24"/>
-          <w:szCs w:val="24"/>
-          <w14:ligatures w14:val="none"/>
-        </w:rPr>
-        <w:t xml:space="preserve"> and executed with ease.</w:t>
+        <w:t>: Run pre-configured tasks directly from the terminal. Tasks can be defined in tasks.json and executed with ease.</w:t>
       </w:r>
     </w:p>
     <w:p>
@@ -4086,6 +4018,7 @@
           <w:szCs w:val="24"/>
           <w14:ligatures w14:val="none"/>
         </w:rPr>
+        <w:lastRenderedPageBreak/>
         <w:t>Extension Support</w:t>
       </w:r>
       <w:r>
@@ -4540,31 +4473,7 @@
           <w:szCs w:val="24"/>
           <w14:ligatures w14:val="none"/>
         </w:rPr>
-        <w:t xml:space="preserve">: Press </w:t>
-      </w:r>
-      <w:proofErr w:type="spellStart"/>
-      <w:r>
-        <w:rPr>
-          <w:rFonts w:ascii="Times New Roman" w:eastAsia="Times New Roman" w:hAnsi="Times New Roman" w:cs="Times New Roman"/>
-          <w:color w:val="1F2328"/>
-          <w:kern w:val="0"/>
-          <w:sz w:val="24"/>
-          <w:szCs w:val="24"/>
-          <w14:ligatures w14:val="none"/>
-        </w:rPr>
-        <w:t>Ctrl+S</w:t>
-      </w:r>
-      <w:proofErr w:type="spellEnd"/>
-      <w:r>
-        <w:rPr>
-          <w:rFonts w:ascii="Times New Roman" w:eastAsia="Times New Roman" w:hAnsi="Times New Roman" w:cs="Times New Roman"/>
-          <w:color w:val="1F2328"/>
-          <w:kern w:val="0"/>
-          <w:sz w:val="24"/>
-          <w:szCs w:val="24"/>
-          <w14:ligatures w14:val="none"/>
-        </w:rPr>
-        <w:t xml:space="preserve"> to save the current file. If it is a new file, you will be prompted to provide a file name and location.</w:t>
+        <w:t>: Press Ctrl+S to save the current file. If it is a new file, you will be prompted to provide a file name and location.</w:t>
       </w:r>
     </w:p>
     <w:p>
@@ -4606,31 +4515,7 @@
           <w:szCs w:val="24"/>
           <w14:ligatures w14:val="none"/>
         </w:rPr>
-        <w:t xml:space="preserve">: Press </w:t>
-      </w:r>
-      <w:proofErr w:type="spellStart"/>
-      <w:r>
-        <w:rPr>
-          <w:rFonts w:ascii="Times New Roman" w:eastAsia="Times New Roman" w:hAnsi="Times New Roman" w:cs="Times New Roman"/>
-          <w:color w:val="1F2328"/>
-          <w:kern w:val="0"/>
-          <w:sz w:val="24"/>
-          <w:szCs w:val="24"/>
-          <w14:ligatures w14:val="none"/>
-        </w:rPr>
-        <w:t>Ctrl+Shift+S</w:t>
-      </w:r>
-      <w:proofErr w:type="spellEnd"/>
-      <w:r>
-        <w:rPr>
-          <w:rFonts w:ascii="Times New Roman" w:eastAsia="Times New Roman" w:hAnsi="Times New Roman" w:cs="Times New Roman"/>
-          <w:color w:val="1F2328"/>
-          <w:kern w:val="0"/>
-          <w:sz w:val="24"/>
-          <w:szCs w:val="24"/>
-          <w14:ligatures w14:val="none"/>
-        </w:rPr>
-        <w:t xml:space="preserve"> to save the current file with a new name or to a different location.</w:t>
+        <w:t>: Press Ctrl+Shift+S to save the current file with a new name or to a different location.</w:t>
       </w:r>
     </w:p>
     <w:p>
@@ -4842,55 +4727,7 @@
           <w:szCs w:val="24"/>
           <w14:ligatures w14:val="none"/>
         </w:rPr>
-        <w:t xml:space="preserve">: Press </w:t>
-      </w:r>
-      <w:proofErr w:type="spellStart"/>
-      <w:r>
-        <w:rPr>
-          <w:rFonts w:ascii="Times New Roman" w:eastAsia="Times New Roman" w:hAnsi="Times New Roman" w:cs="Times New Roman"/>
-          <w:color w:val="1F2328"/>
-          <w:kern w:val="0"/>
-          <w:sz w:val="24"/>
-          <w:szCs w:val="24"/>
-          <w14:ligatures w14:val="none"/>
-        </w:rPr>
-        <w:t>Ctrl+K</w:t>
-      </w:r>
-      <w:proofErr w:type="spellEnd"/>
-      <w:r>
-        <w:rPr>
-          <w:rFonts w:ascii="Times New Roman" w:eastAsia="Times New Roman" w:hAnsi="Times New Roman" w:cs="Times New Roman"/>
-          <w:color w:val="1F2328"/>
-          <w:kern w:val="0"/>
-          <w:sz w:val="24"/>
-          <w:szCs w:val="24"/>
-          <w14:ligatures w14:val="none"/>
-        </w:rPr>
-        <w:t xml:space="preserve"> </w:t>
-      </w:r>
-      <w:proofErr w:type="spellStart"/>
-      <w:r>
-        <w:rPr>
-          <w:rFonts w:ascii="Times New Roman" w:eastAsia="Times New Roman" w:hAnsi="Times New Roman" w:cs="Times New Roman"/>
-          <w:color w:val="1F2328"/>
-          <w:kern w:val="0"/>
-          <w:sz w:val="24"/>
-          <w:szCs w:val="24"/>
-          <w14:ligatures w14:val="none"/>
-        </w:rPr>
-        <w:t>Ctrl+O</w:t>
-      </w:r>
-      <w:proofErr w:type="spellEnd"/>
-      <w:r>
-        <w:rPr>
-          <w:rFonts w:ascii="Times New Roman" w:eastAsia="Times New Roman" w:hAnsi="Times New Roman" w:cs="Times New Roman"/>
-          <w:color w:val="1F2328"/>
-          <w:kern w:val="0"/>
-          <w:sz w:val="24"/>
-          <w:szCs w:val="24"/>
-          <w14:ligatures w14:val="none"/>
-        </w:rPr>
-        <w:t xml:space="preserve"> to open the folder dialog and select a folder to open.</w:t>
+        <w:t>: Press Ctrl+K Ctrl+O to open the folder dialog and select a folder to open.</w:t>
       </w:r>
     </w:p>
     <w:p>
@@ -5016,7 +4853,6 @@
           <w:szCs w:val="24"/>
           <w14:ligatures w14:val="none"/>
         </w:rPr>
-        <w:lastRenderedPageBreak/>
         <w:t>Workspace</w:t>
       </w:r>
       <w:r>
@@ -5266,6 +5102,7 @@
           <w:szCs w:val="24"/>
           <w14:ligatures w14:val="none"/>
         </w:rPr>
+        <w:lastRenderedPageBreak/>
         <w:t>Move Items</w:t>
       </w:r>
       <w:r>
@@ -5568,31 +5405,7 @@
           <w:szCs w:val="24"/>
           <w14:ligatures w14:val="none"/>
         </w:rPr>
-        <w:t xml:space="preserve">: Press </w:t>
-      </w:r>
-      <w:proofErr w:type="spellStart"/>
-      <w:r>
-        <w:rPr>
-          <w:rFonts w:ascii="Times New Roman" w:eastAsia="Times New Roman" w:hAnsi="Times New Roman" w:cs="Times New Roman"/>
-          <w:color w:val="1F2328"/>
-          <w:kern w:val="0"/>
-          <w:sz w:val="24"/>
-          <w:szCs w:val="24"/>
-          <w14:ligatures w14:val="none"/>
-        </w:rPr>
-        <w:t>Ctrl+P</w:t>
-      </w:r>
-      <w:proofErr w:type="spellEnd"/>
-      <w:r>
-        <w:rPr>
-          <w:rFonts w:ascii="Times New Roman" w:eastAsia="Times New Roman" w:hAnsi="Times New Roman" w:cs="Times New Roman"/>
-          <w:color w:val="1F2328"/>
-          <w:kern w:val="0"/>
-          <w:sz w:val="24"/>
-          <w:szCs w:val="24"/>
-          <w14:ligatures w14:val="none"/>
-        </w:rPr>
-        <w:t xml:space="preserve"> to quickly open any file by typing part of its name. Use arrow keys to navigate the results and press Enter to open the selected file.</w:t>
+        <w:t>: Press Ctrl+P to quickly open any file by typing part of its name. Use arrow keys to navigate the results and press Enter to open the selected file.</w:t>
       </w:r>
     </w:p>
     <w:p>
@@ -5679,55 +5492,7 @@
           <w:szCs w:val="24"/>
           <w14:ligatures w14:val="none"/>
         </w:rPr>
-        <w:t xml:space="preserve">: Use </w:t>
-      </w:r>
-      <w:proofErr w:type="spellStart"/>
-      <w:r>
-        <w:rPr>
-          <w:rFonts w:ascii="Times New Roman" w:eastAsia="Times New Roman" w:hAnsi="Times New Roman" w:cs="Times New Roman"/>
-          <w:color w:val="1F2328"/>
-          <w:kern w:val="0"/>
-          <w:sz w:val="24"/>
-          <w:szCs w:val="24"/>
-          <w14:ligatures w14:val="none"/>
-        </w:rPr>
-        <w:t>Ctrl+T</w:t>
-      </w:r>
-      <w:proofErr w:type="spellEnd"/>
-      <w:r>
-        <w:rPr>
-          <w:rFonts w:ascii="Times New Roman" w:eastAsia="Times New Roman" w:hAnsi="Times New Roman" w:cs="Times New Roman"/>
-          <w:color w:val="1F2328"/>
-          <w:kern w:val="0"/>
-          <w:sz w:val="24"/>
-          <w:szCs w:val="24"/>
-          <w14:ligatures w14:val="none"/>
-        </w:rPr>
-        <w:t xml:space="preserve"> as an alternative to </w:t>
-      </w:r>
-      <w:proofErr w:type="spellStart"/>
-      <w:r>
-        <w:rPr>
-          <w:rFonts w:ascii="Times New Roman" w:eastAsia="Times New Roman" w:hAnsi="Times New Roman" w:cs="Times New Roman"/>
-          <w:color w:val="1F2328"/>
-          <w:kern w:val="0"/>
-          <w:sz w:val="24"/>
-          <w:szCs w:val="24"/>
-          <w14:ligatures w14:val="none"/>
-        </w:rPr>
-        <w:t>Ctrl+P</w:t>
-      </w:r>
-      <w:proofErr w:type="spellEnd"/>
-      <w:r>
-        <w:rPr>
-          <w:rFonts w:ascii="Times New Roman" w:eastAsia="Times New Roman" w:hAnsi="Times New Roman" w:cs="Times New Roman"/>
-          <w:color w:val="1F2328"/>
-          <w:kern w:val="0"/>
-          <w:sz w:val="24"/>
-          <w:szCs w:val="24"/>
-          <w14:ligatures w14:val="none"/>
-        </w:rPr>
-        <w:t xml:space="preserve"> for quick file navigation.</w:t>
+        <w:t>: Use Ctrl+T as an alternative to Ctrl+P for quick file navigation.</w:t>
       </w:r>
     </w:p>
     <w:p>
@@ -5814,31 +5579,7 @@
           <w:szCs w:val="24"/>
           <w14:ligatures w14:val="none"/>
         </w:rPr>
-        <w:t xml:space="preserve">: Press </w:t>
-      </w:r>
-      <w:proofErr w:type="spellStart"/>
-      <w:r>
-        <w:rPr>
-          <w:rFonts w:ascii="Times New Roman" w:eastAsia="Times New Roman" w:hAnsi="Times New Roman" w:cs="Times New Roman"/>
-          <w:color w:val="1F2328"/>
-          <w:kern w:val="0"/>
-          <w:sz w:val="24"/>
-          <w:szCs w:val="24"/>
-          <w14:ligatures w14:val="none"/>
-        </w:rPr>
-        <w:t>Ctrl+Shift+O</w:t>
-      </w:r>
-      <w:proofErr w:type="spellEnd"/>
-      <w:r>
-        <w:rPr>
-          <w:rFonts w:ascii="Times New Roman" w:eastAsia="Times New Roman" w:hAnsi="Times New Roman" w:cs="Times New Roman"/>
-          <w:color w:val="1F2328"/>
-          <w:kern w:val="0"/>
-          <w:sz w:val="24"/>
-          <w:szCs w:val="24"/>
-          <w14:ligatures w14:val="none"/>
-        </w:rPr>
-        <w:t xml:space="preserve"> to navigate to a symbol within the current file. Start typing the name of the symbol and select it from the list.</w:t>
+        <w:t>: Press Ctrl+Shift+O to navigate to a symbol within the current file. Start typing the name of the symbol and select it from the list.</w:t>
       </w:r>
     </w:p>
     <w:p>
@@ -6186,55 +5927,7 @@
           <w:szCs w:val="24"/>
           <w14:ligatures w14:val="none"/>
         </w:rPr>
-        <w:t xml:space="preserve">: Use </w:t>
-      </w:r>
-      <w:proofErr w:type="spellStart"/>
-      <w:r>
-        <w:rPr>
-          <w:rFonts w:ascii="Times New Roman" w:eastAsia="Times New Roman" w:hAnsi="Times New Roman" w:cs="Times New Roman"/>
-          <w:color w:val="1F2328"/>
-          <w:kern w:val="0"/>
-          <w:sz w:val="24"/>
-          <w:szCs w:val="24"/>
-          <w14:ligatures w14:val="none"/>
-        </w:rPr>
-        <w:t>Alt+Left</w:t>
-      </w:r>
-      <w:proofErr w:type="spellEnd"/>
-      <w:r>
-        <w:rPr>
-          <w:rFonts w:ascii="Times New Roman" w:eastAsia="Times New Roman" w:hAnsi="Times New Roman" w:cs="Times New Roman"/>
-          <w:color w:val="1F2328"/>
-          <w:kern w:val="0"/>
-          <w:sz w:val="24"/>
-          <w:szCs w:val="24"/>
-          <w14:ligatures w14:val="none"/>
-        </w:rPr>
-        <w:t xml:space="preserve"> Arrow to navigate back and </w:t>
-      </w:r>
-      <w:proofErr w:type="spellStart"/>
-      <w:r>
-        <w:rPr>
-          <w:rFonts w:ascii="Times New Roman" w:eastAsia="Times New Roman" w:hAnsi="Times New Roman" w:cs="Times New Roman"/>
-          <w:color w:val="1F2328"/>
-          <w:kern w:val="0"/>
-          <w:sz w:val="24"/>
-          <w:szCs w:val="24"/>
-          <w14:ligatures w14:val="none"/>
-        </w:rPr>
-        <w:t>Alt+Right</w:t>
-      </w:r>
-      <w:proofErr w:type="spellEnd"/>
-      <w:r>
-        <w:rPr>
-          <w:rFonts w:ascii="Times New Roman" w:eastAsia="Times New Roman" w:hAnsi="Times New Roman" w:cs="Times New Roman"/>
-          <w:color w:val="1F2328"/>
-          <w:kern w:val="0"/>
-          <w:sz w:val="24"/>
-          <w:szCs w:val="24"/>
-          <w14:ligatures w14:val="none"/>
-        </w:rPr>
-        <w:t xml:space="preserve"> Arrow to navigate forward through recently viewed files.</w:t>
+        <w:t>: Use Alt+Left Arrow to navigate back and Alt+Right Arrow to navigate forward through recently viewed files.</w:t>
       </w:r>
     </w:p>
     <w:p>
@@ -6321,31 +6014,7 @@
           <w:szCs w:val="24"/>
           <w14:ligatures w14:val="none"/>
         </w:rPr>
-        <w:t xml:space="preserve">: Press </w:t>
-      </w:r>
-      <w:proofErr w:type="spellStart"/>
-      <w:r>
-        <w:rPr>
-          <w:rFonts w:ascii="Times New Roman" w:eastAsia="Times New Roman" w:hAnsi="Times New Roman" w:cs="Times New Roman"/>
-          <w:color w:val="1F2328"/>
-          <w:kern w:val="0"/>
-          <w:sz w:val="24"/>
-          <w:szCs w:val="24"/>
-          <w14:ligatures w14:val="none"/>
-        </w:rPr>
-        <w:t>Ctrl+Shift+F</w:t>
-      </w:r>
-      <w:proofErr w:type="spellEnd"/>
-      <w:r>
-        <w:rPr>
-          <w:rFonts w:ascii="Times New Roman" w:eastAsia="Times New Roman" w:hAnsi="Times New Roman" w:cs="Times New Roman"/>
-          <w:color w:val="1F2328"/>
-          <w:kern w:val="0"/>
-          <w:sz w:val="24"/>
-          <w:szCs w:val="24"/>
-          <w14:ligatures w14:val="none"/>
-        </w:rPr>
-        <w:t xml:space="preserve"> to open the search panel within the Explorer, allowing you to search for files and content within files.</w:t>
+        <w:t>: Press Ctrl+Shift+F to open the search panel within the Explorer, allowing you to search for files and content within files.</w:t>
       </w:r>
     </w:p>
     <w:p>
@@ -6376,7 +6045,6 @@
           <w:szCs w:val="24"/>
           <w14:ligatures w14:val="none"/>
         </w:rPr>
-        <w:lastRenderedPageBreak/>
         <w:t>Settings and Preferences:</w:t>
       </w:r>
     </w:p>
@@ -6403,31 +6071,7 @@
           <w:szCs w:val="24"/>
           <w14:ligatures w14:val="none"/>
         </w:rPr>
-        <w:t xml:space="preserve">Where can users find and customize settings in VS Code? Provide examples of how to change the theme, font size, and </w:t>
-      </w:r>
-      <w:proofErr w:type="spellStart"/>
-      <w:r>
-        <w:rPr>
-          <w:rFonts w:ascii="Times New Roman" w:eastAsia="Times New Roman" w:hAnsi="Times New Roman" w:cs="Times New Roman"/>
-          <w:color w:val="1F2328"/>
-          <w:kern w:val="0"/>
-          <w:sz w:val="24"/>
-          <w:szCs w:val="24"/>
-          <w14:ligatures w14:val="none"/>
-        </w:rPr>
-        <w:t>keybindings</w:t>
-      </w:r>
-      <w:proofErr w:type="spellEnd"/>
-      <w:r>
-        <w:rPr>
-          <w:rFonts w:ascii="Times New Roman" w:eastAsia="Times New Roman" w:hAnsi="Times New Roman" w:cs="Times New Roman"/>
-          <w:color w:val="1F2328"/>
-          <w:kern w:val="0"/>
-          <w:sz w:val="24"/>
-          <w:szCs w:val="24"/>
-          <w14:ligatures w14:val="none"/>
-        </w:rPr>
-        <w:t>.</w:t>
+        <w:t>Where can users find and customize settings in VS Code? Provide examples of how to change the theme, font size, and keybindings.</w:t>
       </w:r>
     </w:p>
     <w:p>
@@ -6544,6 +6188,7 @@
           <w:szCs w:val="24"/>
           <w14:ligatures w14:val="none"/>
         </w:rPr>
+        <w:lastRenderedPageBreak/>
         <w:t>Settings Interface</w:t>
       </w:r>
       <w:r>
@@ -6597,21 +6242,8 @@
           <w:szCs w:val="24"/>
           <w14:ligatures w14:val="none"/>
         </w:rPr>
-        <w:t>: Press Ctrl</w:t>
-      </w:r>
-      <w:proofErr w:type="gramStart"/>
-      <w:r>
-        <w:rPr>
-          <w:rFonts w:ascii="Times New Roman" w:eastAsia="Times New Roman" w:hAnsi="Times New Roman" w:cs="Times New Roman"/>
-          <w:color w:val="1F2328"/>
-          <w:kern w:val="0"/>
-          <w:sz w:val="24"/>
-          <w:szCs w:val="24"/>
-          <w14:ligatures w14:val="none"/>
-        </w:rPr>
-        <w:t>+,.</w:t>
-      </w:r>
-      <w:proofErr w:type="gramEnd"/>
+        <w:t>: Press Ctrl+,.</w:t>
+      </w:r>
     </w:p>
     <w:p>
       <w:pPr>
@@ -6759,31 +6391,7 @@
           <w:szCs w:val="24"/>
           <w14:ligatures w14:val="none"/>
         </w:rPr>
-        <w:t xml:space="preserve">Press Ctrl+, to open the </w:t>
-      </w:r>
-      <w:proofErr w:type="gramStart"/>
-      <w:r>
-        <w:rPr>
-          <w:rFonts w:ascii="Times New Roman" w:eastAsia="Times New Roman" w:hAnsi="Times New Roman" w:cs="Times New Roman"/>
-          <w:color w:val="1F2328"/>
-          <w:kern w:val="0"/>
-          <w:sz w:val="24"/>
-          <w:szCs w:val="24"/>
-          <w14:ligatures w14:val="none"/>
-        </w:rPr>
-        <w:t>Settings</w:t>
-      </w:r>
-      <w:proofErr w:type="gramEnd"/>
-      <w:r>
-        <w:rPr>
-          <w:rFonts w:ascii="Times New Roman" w:eastAsia="Times New Roman" w:hAnsi="Times New Roman" w:cs="Times New Roman"/>
-          <w:color w:val="1F2328"/>
-          <w:kern w:val="0"/>
-          <w:sz w:val="24"/>
-          <w:szCs w:val="24"/>
-          <w14:ligatures w14:val="none"/>
-        </w:rPr>
-        <w:t>.</w:t>
+        <w:t>Press Ctrl+, to open the Settings.</w:t>
       </w:r>
     </w:p>
     <w:p>
@@ -6873,31 +6481,7 @@
           <w:szCs w:val="24"/>
           <w14:ligatures w14:val="none"/>
         </w:rPr>
-        <w:t xml:space="preserve">: Press </w:t>
-      </w:r>
-      <w:proofErr w:type="spellStart"/>
-      <w:r>
-        <w:rPr>
-          <w:rFonts w:ascii="Times New Roman" w:eastAsia="Times New Roman" w:hAnsi="Times New Roman" w:cs="Times New Roman"/>
-          <w:color w:val="1F2328"/>
-          <w:kern w:val="0"/>
-          <w:sz w:val="24"/>
-          <w:szCs w:val="24"/>
-          <w14:ligatures w14:val="none"/>
-        </w:rPr>
-        <w:t>Ctrl+Shift+P</w:t>
-      </w:r>
-      <w:proofErr w:type="spellEnd"/>
-      <w:r>
-        <w:rPr>
-          <w:rFonts w:ascii="Times New Roman" w:eastAsia="Times New Roman" w:hAnsi="Times New Roman" w:cs="Times New Roman"/>
-          <w:color w:val="1F2328"/>
-          <w:kern w:val="0"/>
-          <w:sz w:val="24"/>
-          <w:szCs w:val="24"/>
-          <w14:ligatures w14:val="none"/>
-        </w:rPr>
-        <w:t>, type Color Theme, and select Preferences: Color Theme.</w:t>
+        <w:t>: Press Ctrl+Shift+P, type Color Theme, and select Preferences: Color Theme.</w:t>
       </w:r>
     </w:p>
     <w:p>
@@ -7046,31 +6630,7 @@
           <w:szCs w:val="24"/>
           <w14:ligatures w14:val="none"/>
         </w:rPr>
-        <w:t xml:space="preserve">Press Ctrl+, to open the </w:t>
-      </w:r>
-      <w:proofErr w:type="gramStart"/>
-      <w:r>
-        <w:rPr>
-          <w:rFonts w:ascii="Times New Roman" w:eastAsia="Times New Roman" w:hAnsi="Times New Roman" w:cs="Times New Roman"/>
-          <w:color w:val="1F2328"/>
-          <w:kern w:val="0"/>
-          <w:sz w:val="24"/>
-          <w:szCs w:val="24"/>
-          <w14:ligatures w14:val="none"/>
-        </w:rPr>
-        <w:t>Settings</w:t>
-      </w:r>
-      <w:proofErr w:type="gramEnd"/>
-      <w:r>
-        <w:rPr>
-          <w:rFonts w:ascii="Times New Roman" w:eastAsia="Times New Roman" w:hAnsi="Times New Roman" w:cs="Times New Roman"/>
-          <w:color w:val="1F2328"/>
-          <w:kern w:val="0"/>
-          <w:sz w:val="24"/>
-          <w:szCs w:val="24"/>
-          <w14:ligatures w14:val="none"/>
-        </w:rPr>
-        <w:t>.</w:t>
+        <w:t>Press Ctrl+, to open the Settings.</w:t>
       </w:r>
     </w:p>
     <w:p>
@@ -7206,23 +6766,8 @@
           <w:szCs w:val="24"/>
           <w14:ligatures w14:val="none"/>
         </w:rPr>
-        <w:t xml:space="preserve">Customizing </w:t>
-      </w:r>
-      <w:proofErr w:type="spellStart"/>
-      <w:r>
-        <w:rPr>
-          <w:rFonts w:ascii="Times New Roman" w:eastAsia="Times New Roman" w:hAnsi="Times New Roman" w:cs="Times New Roman"/>
-          <w:b/>
-          <w:bCs/>
-          <w:color w:val="1F2328"/>
-          <w:kern w:val="0"/>
-          <w:sz w:val="24"/>
-          <w:szCs w:val="24"/>
-          <w14:ligatures w14:val="none"/>
-        </w:rPr>
-        <w:t>Keybindings</w:t>
-      </w:r>
-      <w:proofErr w:type="spellEnd"/>
+        <w:t>Customizing Keybindings</w:t>
+      </w:r>
     </w:p>
     <w:p>
       <w:pPr>
@@ -7255,7 +6800,6 @@
           <w:szCs w:val="24"/>
           <w14:ligatures w14:val="none"/>
         </w:rPr>
-        <w:lastRenderedPageBreak/>
         <w:t>Open Keyboard Shortcuts</w:t>
       </w:r>
       <w:r>
@@ -7313,55 +6857,7 @@
           <w:szCs w:val="24"/>
           <w14:ligatures w14:val="none"/>
         </w:rPr>
-        <w:t xml:space="preserve">: Press </w:t>
-      </w:r>
-      <w:proofErr w:type="spellStart"/>
-      <w:r>
-        <w:rPr>
-          <w:rFonts w:ascii="Times New Roman" w:eastAsia="Times New Roman" w:hAnsi="Times New Roman" w:cs="Times New Roman"/>
-          <w:color w:val="1F2328"/>
-          <w:kern w:val="0"/>
-          <w:sz w:val="24"/>
-          <w:szCs w:val="24"/>
-          <w14:ligatures w14:val="none"/>
-        </w:rPr>
-        <w:t>Ctrl+K</w:t>
-      </w:r>
-      <w:proofErr w:type="spellEnd"/>
-      <w:r>
-        <w:rPr>
-          <w:rFonts w:ascii="Times New Roman" w:eastAsia="Times New Roman" w:hAnsi="Times New Roman" w:cs="Times New Roman"/>
-          <w:color w:val="1F2328"/>
-          <w:kern w:val="0"/>
-          <w:sz w:val="24"/>
-          <w:szCs w:val="24"/>
-          <w14:ligatures w14:val="none"/>
-        </w:rPr>
-        <w:t xml:space="preserve"> </w:t>
-      </w:r>
-      <w:proofErr w:type="spellStart"/>
-      <w:r>
-        <w:rPr>
-          <w:rFonts w:ascii="Times New Roman" w:eastAsia="Times New Roman" w:hAnsi="Times New Roman" w:cs="Times New Roman"/>
-          <w:color w:val="1F2328"/>
-          <w:kern w:val="0"/>
-          <w:sz w:val="24"/>
-          <w:szCs w:val="24"/>
-          <w14:ligatures w14:val="none"/>
-        </w:rPr>
-        <w:t>Ctrl+S</w:t>
-      </w:r>
-      <w:proofErr w:type="spellEnd"/>
-      <w:r>
-        <w:rPr>
-          <w:rFonts w:ascii="Times New Roman" w:eastAsia="Times New Roman" w:hAnsi="Times New Roman" w:cs="Times New Roman"/>
-          <w:color w:val="1F2328"/>
-          <w:kern w:val="0"/>
-          <w:sz w:val="24"/>
-          <w:szCs w:val="24"/>
-          <w14:ligatures w14:val="none"/>
-        </w:rPr>
-        <w:t>.</w:t>
+        <w:t>: Press Ctrl+K Ctrl+S.</w:t>
       </w:r>
     </w:p>
     <w:p>
@@ -7441,23 +6937,8 @@
           <w:szCs w:val="24"/>
           <w14:ligatures w14:val="none"/>
         </w:rPr>
-        <w:t xml:space="preserve">Modify </w:t>
-      </w:r>
-      <w:proofErr w:type="spellStart"/>
-      <w:r>
-        <w:rPr>
-          <w:rFonts w:ascii="Times New Roman" w:eastAsia="Times New Roman" w:hAnsi="Times New Roman" w:cs="Times New Roman"/>
-          <w:b/>
-          <w:bCs/>
-          <w:color w:val="1F2328"/>
-          <w:kern w:val="0"/>
-          <w:sz w:val="24"/>
-          <w:szCs w:val="24"/>
-          <w14:ligatures w14:val="none"/>
-        </w:rPr>
-        <w:t>Keybindings</w:t>
-      </w:r>
-      <w:proofErr w:type="spellEnd"/>
+        <w:t>Modify Keybindings</w:t>
+      </w:r>
       <w:r>
         <w:rPr>
           <w:rFonts w:ascii="Times New Roman" w:eastAsia="Times New Roman" w:hAnsi="Times New Roman" w:cs="Times New Roman"/>
@@ -7533,31 +7014,7 @@
           <w:szCs w:val="24"/>
           <w14:ligatures w14:val="none"/>
         </w:rPr>
-        <w:t xml:space="preserve">Click on the existing </w:t>
-      </w:r>
-      <w:proofErr w:type="spellStart"/>
-      <w:r>
-        <w:rPr>
-          <w:rFonts w:ascii="Times New Roman" w:eastAsia="Times New Roman" w:hAnsi="Times New Roman" w:cs="Times New Roman"/>
-          <w:color w:val="1F2328"/>
-          <w:kern w:val="0"/>
-          <w:sz w:val="24"/>
-          <w:szCs w:val="24"/>
-          <w14:ligatures w14:val="none"/>
-        </w:rPr>
-        <w:t>keybinding</w:t>
-      </w:r>
-      <w:proofErr w:type="spellEnd"/>
-      <w:r>
-        <w:rPr>
-          <w:rFonts w:ascii="Times New Roman" w:eastAsia="Times New Roman" w:hAnsi="Times New Roman" w:cs="Times New Roman"/>
-          <w:color w:val="1F2328"/>
-          <w:kern w:val="0"/>
-          <w:sz w:val="24"/>
-          <w:szCs w:val="24"/>
-          <w14:ligatures w14:val="none"/>
-        </w:rPr>
-        <w:t xml:space="preserve"> or the pencil icon next to the command.</w:t>
+        <w:t>Click on the existing keybinding or the pencil icon next to the command.</w:t>
       </w:r>
     </w:p>
     <w:p>
@@ -7590,6 +7047,7 @@
           <w:szCs w:val="24"/>
           <w14:ligatures w14:val="none"/>
         </w:rPr>
+        <w:lastRenderedPageBreak/>
         <w:t>Press the new key combination you want to assign and press Enter.</w:t>
       </w:r>
     </w:p>
@@ -7620,23 +7078,8 @@
           <w:szCs w:val="24"/>
           <w14:ligatures w14:val="none"/>
         </w:rPr>
-        <w:t xml:space="preserve">Example of Customizing </w:t>
-      </w:r>
-      <w:proofErr w:type="spellStart"/>
-      <w:r>
-        <w:rPr>
-          <w:rFonts w:ascii="Times New Roman" w:eastAsia="Times New Roman" w:hAnsi="Times New Roman" w:cs="Times New Roman"/>
-          <w:b/>
-          <w:bCs/>
-          <w:color w:val="1F2328"/>
-          <w:kern w:val="0"/>
-          <w:sz w:val="24"/>
-          <w:szCs w:val="24"/>
-          <w14:ligatures w14:val="none"/>
-        </w:rPr>
-        <w:t>Keybindings</w:t>
-      </w:r>
-      <w:proofErr w:type="spellEnd"/>
+        <w:t>Example of Customizing Keybindings</w:t>
+      </w:r>
     </w:p>
     <w:p>
       <w:pPr>
@@ -7738,55 +7181,7 @@
           <w:szCs w:val="24"/>
           <w14:ligatures w14:val="none"/>
         </w:rPr>
-        <w:t xml:space="preserve">Click on the existing </w:t>
-      </w:r>
-      <w:proofErr w:type="spellStart"/>
-      <w:r>
-        <w:rPr>
-          <w:rFonts w:ascii="Times New Roman" w:eastAsia="Times New Roman" w:hAnsi="Times New Roman" w:cs="Times New Roman"/>
-          <w:color w:val="1F2328"/>
-          <w:kern w:val="0"/>
-          <w:sz w:val="24"/>
-          <w:szCs w:val="24"/>
-          <w14:ligatures w14:val="none"/>
-        </w:rPr>
-        <w:t>keybinding</w:t>
-      </w:r>
-      <w:proofErr w:type="spellEnd"/>
-      <w:r>
-        <w:rPr>
-          <w:rFonts w:ascii="Times New Roman" w:eastAsia="Times New Roman" w:hAnsi="Times New Roman" w:cs="Times New Roman"/>
-          <w:color w:val="1F2328"/>
-          <w:kern w:val="0"/>
-          <w:sz w:val="24"/>
-          <w:szCs w:val="24"/>
-          <w14:ligatures w14:val="none"/>
-        </w:rPr>
-        <w:t xml:space="preserve"> </w:t>
-      </w:r>
-      <w:proofErr w:type="spellStart"/>
-      <w:r>
-        <w:rPr>
-          <w:rFonts w:ascii="Times New Roman" w:eastAsia="Times New Roman" w:hAnsi="Times New Roman" w:cs="Times New Roman"/>
-          <w:color w:val="1F2328"/>
-          <w:kern w:val="0"/>
-          <w:sz w:val="24"/>
-          <w:szCs w:val="24"/>
-          <w14:ligatures w14:val="none"/>
-        </w:rPr>
-        <w:t>Ctrl+S</w:t>
-      </w:r>
-      <w:proofErr w:type="spellEnd"/>
-      <w:r>
-        <w:rPr>
-          <w:rFonts w:ascii="Times New Roman" w:eastAsia="Times New Roman" w:hAnsi="Times New Roman" w:cs="Times New Roman"/>
-          <w:color w:val="1F2328"/>
-          <w:kern w:val="0"/>
-          <w:sz w:val="24"/>
-          <w:szCs w:val="24"/>
-          <w14:ligatures w14:val="none"/>
-        </w:rPr>
-        <w:t>.</w:t>
+        <w:t>Click on the existing keybinding Ctrl+S.</w:t>
       </w:r>
     </w:p>
     <w:p>
@@ -7818,31 +7213,7 @@
           <w:szCs w:val="24"/>
           <w14:ligatures w14:val="none"/>
         </w:rPr>
-        <w:t xml:space="preserve">Press the new key combination (e.g., </w:t>
-      </w:r>
-      <w:proofErr w:type="spellStart"/>
-      <w:r>
-        <w:rPr>
-          <w:rFonts w:ascii="Times New Roman" w:eastAsia="Times New Roman" w:hAnsi="Times New Roman" w:cs="Times New Roman"/>
-          <w:color w:val="1F2328"/>
-          <w:kern w:val="0"/>
-          <w:sz w:val="24"/>
-          <w:szCs w:val="24"/>
-          <w14:ligatures w14:val="none"/>
-        </w:rPr>
-        <w:t>Ctrl+Alt+S</w:t>
-      </w:r>
-      <w:proofErr w:type="spellEnd"/>
-      <w:r>
-        <w:rPr>
-          <w:rFonts w:ascii="Times New Roman" w:eastAsia="Times New Roman" w:hAnsi="Times New Roman" w:cs="Times New Roman"/>
-          <w:color w:val="1F2328"/>
-          <w:kern w:val="0"/>
-          <w:sz w:val="24"/>
-          <w:szCs w:val="24"/>
-          <w14:ligatures w14:val="none"/>
-        </w:rPr>
-        <w:t>) and press Enter.</w:t>
+        <w:t>Press the new key combination (e.g., Ctrl+Alt+S) and press Enter.</w:t>
       </w:r>
     </w:p>
     <w:p>
@@ -8093,25 +7464,7 @@
           <w:sz w:val="24"/>
           <w:szCs w:val="24"/>
         </w:rPr>
-        <w:t xml:space="preserve">Click on the Debugging icon in the Activity Bar on the side of the window (or press </w:t>
-      </w:r>
-      <w:proofErr w:type="spellStart"/>
-      <w:r>
-        <w:rPr>
-          <w:rFonts w:ascii="Times New Roman" w:hAnsi="Times New Roman" w:cs="Times New Roman"/>
-          <w:sz w:val="24"/>
-          <w:szCs w:val="24"/>
-        </w:rPr>
-        <w:t>Ctrl+Shift+D</w:t>
-      </w:r>
-      <w:proofErr w:type="spellEnd"/>
-      <w:r>
-        <w:rPr>
-          <w:rFonts w:ascii="Times New Roman" w:hAnsi="Times New Roman" w:cs="Times New Roman"/>
-          <w:sz w:val="24"/>
-          <w:szCs w:val="24"/>
-        </w:rPr>
-        <w:t>).</w:t>
+        <w:t>Click on the Debugging icon in the Activity Bar on the side of the window (or press Ctrl+Shift+D).</w:t>
       </w:r>
     </w:p>
     <w:p>
@@ -8133,28 +7486,7 @@
           <w:sz w:val="24"/>
           <w:szCs w:val="24"/>
         </w:rPr>
-        <w:lastRenderedPageBreak/>
-        <w:t>Click on the gear icon (Configure or Fix '</w:t>
-      </w:r>
-      <w:proofErr w:type="spellStart"/>
-      <w:proofErr w:type="gramStart"/>
-      <w:r>
-        <w:rPr>
-          <w:rFonts w:ascii="Times New Roman" w:hAnsi="Times New Roman" w:cs="Times New Roman"/>
-          <w:sz w:val="24"/>
-          <w:szCs w:val="24"/>
-        </w:rPr>
-        <w:t>launch.json</w:t>
-      </w:r>
-      <w:proofErr w:type="spellEnd"/>
-      <w:proofErr w:type="gramEnd"/>
-      <w:r>
-        <w:rPr>
-          <w:rFonts w:ascii="Times New Roman" w:hAnsi="Times New Roman" w:cs="Times New Roman"/>
-          <w:sz w:val="24"/>
-          <w:szCs w:val="24"/>
-        </w:rPr>
-        <w:t>') and select your environment (e.g., Node.js, Python, Java).</w:t>
+        <w:t>Click on the gear icon (Configure or Fix 'launch.json') and select your environment (e.g., Node.js, Python, Java).</w:t>
       </w:r>
     </w:p>
     <w:p>
@@ -8176,47 +7508,7 @@
           <w:sz w:val="24"/>
           <w:szCs w:val="24"/>
         </w:rPr>
-        <w:t xml:space="preserve">If </w:t>
-      </w:r>
-      <w:proofErr w:type="spellStart"/>
-      <w:proofErr w:type="gramStart"/>
-      <w:r>
-        <w:rPr>
-          <w:rFonts w:ascii="Times New Roman" w:hAnsi="Times New Roman" w:cs="Times New Roman"/>
-          <w:sz w:val="24"/>
-          <w:szCs w:val="24"/>
-        </w:rPr>
-        <w:t>launch.json</w:t>
-      </w:r>
-      <w:proofErr w:type="spellEnd"/>
-      <w:proofErr w:type="gramEnd"/>
-      <w:r>
-        <w:rPr>
-          <w:rFonts w:ascii="Times New Roman" w:hAnsi="Times New Roman" w:cs="Times New Roman"/>
-          <w:sz w:val="24"/>
-          <w:szCs w:val="24"/>
-        </w:rPr>
-        <w:t xml:space="preserve"> does not exist, VS Code will prompt you to create a new one for your selected environment. Otherwise, edit the existing </w:t>
-      </w:r>
-      <w:proofErr w:type="spellStart"/>
-      <w:proofErr w:type="gramStart"/>
-      <w:r>
-        <w:rPr>
-          <w:rFonts w:ascii="Times New Roman" w:hAnsi="Times New Roman" w:cs="Times New Roman"/>
-          <w:sz w:val="24"/>
-          <w:szCs w:val="24"/>
-        </w:rPr>
-        <w:t>launch.json</w:t>
-      </w:r>
-      <w:proofErr w:type="spellEnd"/>
-      <w:proofErr w:type="gramEnd"/>
-      <w:r>
-        <w:rPr>
-          <w:rFonts w:ascii="Times New Roman" w:hAnsi="Times New Roman" w:cs="Times New Roman"/>
-          <w:sz w:val="24"/>
-          <w:szCs w:val="24"/>
-        </w:rPr>
-        <w:t>.</w:t>
+        <w:t>If launch.json does not exist, VS Code will prompt you to create a new one for your selected environment. Otherwise, edit the existing launch.json.</w:t>
       </w:r>
     </w:p>
     <w:p>
@@ -8270,27 +7562,7 @@
           <w:sz w:val="24"/>
           <w:szCs w:val="24"/>
         </w:rPr>
-        <w:t xml:space="preserve">Modify </w:t>
-      </w:r>
-      <w:proofErr w:type="spellStart"/>
-      <w:proofErr w:type="gramStart"/>
-      <w:r>
-        <w:rPr>
-          <w:rFonts w:ascii="Times New Roman" w:hAnsi="Times New Roman" w:cs="Times New Roman"/>
-          <w:sz w:val="24"/>
-          <w:szCs w:val="24"/>
-        </w:rPr>
-        <w:t>launch.json</w:t>
-      </w:r>
-      <w:proofErr w:type="spellEnd"/>
-      <w:proofErr w:type="gramEnd"/>
-      <w:r>
-        <w:rPr>
-          <w:rFonts w:ascii="Times New Roman" w:hAnsi="Times New Roman" w:cs="Times New Roman"/>
-          <w:sz w:val="24"/>
-          <w:szCs w:val="24"/>
-        </w:rPr>
-        <w:t xml:space="preserve"> to specify how VS Code should run and debug your program. </w:t>
+        <w:t xml:space="preserve">Modify launch.json to specify how VS Code should run and debug your program. </w:t>
       </w:r>
     </w:p>
     <w:p>
@@ -8344,6 +7616,7 @@
           <w:sz w:val="24"/>
           <w:szCs w:val="24"/>
         </w:rPr>
+        <w:lastRenderedPageBreak/>
         <w:t>Click in the gutter next to the line number where you want to set a breakpoint. A red circle will appear, indicating the breakpoint.</w:t>
       </w:r>
     </w:p>
@@ -8742,7 +8015,6 @@
           <w:sz w:val="24"/>
           <w:szCs w:val="24"/>
         </w:rPr>
-        <w:lastRenderedPageBreak/>
         <w:t>Debug Console</w:t>
       </w:r>
       <w:r>
@@ -8776,25 +8048,7 @@
           <w:sz w:val="24"/>
           <w:szCs w:val="24"/>
         </w:rPr>
-        <w:t>Use the integrated debug console (</w:t>
-      </w:r>
-      <w:proofErr w:type="spellStart"/>
-      <w:r>
-        <w:rPr>
-          <w:rFonts w:ascii="Times New Roman" w:hAnsi="Times New Roman" w:cs="Times New Roman"/>
-          <w:sz w:val="24"/>
-          <w:szCs w:val="24"/>
-        </w:rPr>
-        <w:t>Ctrl+Shift+Y</w:t>
-      </w:r>
-      <w:proofErr w:type="spellEnd"/>
-      <w:r>
-        <w:rPr>
-          <w:rFonts w:ascii="Times New Roman" w:hAnsi="Times New Roman" w:cs="Times New Roman"/>
-          <w:sz w:val="24"/>
-          <w:szCs w:val="24"/>
-        </w:rPr>
-        <w:t>) to directly execute commands and evaluate expressions during debugging.</w:t>
+        <w:t>Use the integrated debug console (Ctrl+Shift+Y) to directly execute commands and evaluate expressions during debugging.</w:t>
       </w:r>
     </w:p>
     <w:p>
@@ -8914,6 +8168,7 @@
           <w:sz w:val="24"/>
           <w:szCs w:val="24"/>
         </w:rPr>
+        <w:lastRenderedPageBreak/>
         <w:t>Control program execution with step-in (F11), step-over (F10), step-out (Shift+F11), and continue (F5) commands.</w:t>
       </w:r>
     </w:p>
@@ -9277,7 +8532,6 @@
           <w:sz w:val="24"/>
           <w:szCs w:val="24"/>
         </w:rPr>
-        <w:lastRenderedPageBreak/>
         <w:t>Click on Initialize Repository or Initialize Git Repository... if it's the first time setting up Git for this project.</w:t>
       </w:r>
     </w:p>
@@ -9383,25 +8637,7 @@
           <w:sz w:val="24"/>
           <w:szCs w:val="24"/>
         </w:rPr>
-        <w:t>In the Source Control view, review the changes under Changes (</w:t>
-      </w:r>
-      <w:proofErr w:type="spellStart"/>
-      <w:r>
-        <w:rPr>
-          <w:rFonts w:ascii="Times New Roman" w:hAnsi="Times New Roman" w:cs="Times New Roman"/>
-          <w:sz w:val="24"/>
-          <w:szCs w:val="24"/>
-        </w:rPr>
-        <w:t>unstaged</w:t>
-      </w:r>
-      <w:proofErr w:type="spellEnd"/>
-      <w:r>
-        <w:rPr>
-          <w:rFonts w:ascii="Times New Roman" w:hAnsi="Times New Roman" w:cs="Times New Roman"/>
-          <w:sz w:val="24"/>
-          <w:szCs w:val="24"/>
-        </w:rPr>
-        <w:t xml:space="preserve"> changes) and Staged Changes.</w:t>
+        <w:t>In the Source Control view, review the changes under Changes (unstaged changes) and Staged Changes.</w:t>
       </w:r>
     </w:p>
     <w:p>
@@ -9426,25 +8662,8 @@
           <w:sz w:val="24"/>
           <w:szCs w:val="24"/>
         </w:rPr>
-        <w:t>Click + next to each file or use Stage All Changes (</w:t>
-      </w:r>
-      <w:proofErr w:type="spellStart"/>
-      <w:r>
-        <w:rPr>
-          <w:rFonts w:ascii="Times New Roman" w:hAnsi="Times New Roman" w:cs="Times New Roman"/>
-          <w:sz w:val="24"/>
-          <w:szCs w:val="24"/>
-        </w:rPr>
-        <w:t>Ctrl+Enter</w:t>
-      </w:r>
-      <w:proofErr w:type="spellEnd"/>
-      <w:r>
-        <w:rPr>
-          <w:rFonts w:ascii="Times New Roman" w:hAnsi="Times New Roman" w:cs="Times New Roman"/>
-          <w:sz w:val="24"/>
-          <w:szCs w:val="24"/>
-        </w:rPr>
-        <w:t>) to stage all changes.</w:t>
+        <w:lastRenderedPageBreak/>
+        <w:t>Click + next to each file or use Stage All Changes (Ctrl+Enter) to stage all changes.</w:t>
       </w:r>
     </w:p>
     <w:p>
@@ -9504,25 +8723,7 @@
           <w:sz w:val="24"/>
           <w:szCs w:val="24"/>
         </w:rPr>
-        <w:t xml:space="preserve">Enter a commit message in the textbox labeled Message (press </w:t>
-      </w:r>
-      <w:proofErr w:type="spellStart"/>
-      <w:r>
-        <w:rPr>
-          <w:rFonts w:ascii="Times New Roman" w:hAnsi="Times New Roman" w:cs="Times New Roman"/>
-          <w:sz w:val="24"/>
-          <w:szCs w:val="24"/>
-        </w:rPr>
-        <w:t>Ctrl+Enter</w:t>
-      </w:r>
-      <w:proofErr w:type="spellEnd"/>
-      <w:r>
-        <w:rPr>
-          <w:rFonts w:ascii="Times New Roman" w:hAnsi="Times New Roman" w:cs="Times New Roman"/>
-          <w:sz w:val="24"/>
-          <w:szCs w:val="24"/>
-        </w:rPr>
-        <w:t xml:space="preserve"> to commit).</w:t>
+        <w:t>Enter a commit message in the textbox labeled Message (press Ctrl+Enter to commit).</w:t>
       </w:r>
     </w:p>
     <w:p>
@@ -9563,25 +8764,7 @@
           <w:sz w:val="24"/>
           <w:szCs w:val="24"/>
         </w:rPr>
-        <w:t xml:space="preserve">) or press </w:t>
-      </w:r>
-      <w:proofErr w:type="spellStart"/>
-      <w:r>
-        <w:rPr>
-          <w:rFonts w:ascii="Times New Roman" w:hAnsi="Times New Roman" w:cs="Times New Roman"/>
-          <w:sz w:val="24"/>
-          <w:szCs w:val="24"/>
-        </w:rPr>
-        <w:t>Ctrl+Enter</w:t>
-      </w:r>
-      <w:proofErr w:type="spellEnd"/>
-      <w:r>
-        <w:rPr>
-          <w:rFonts w:ascii="Times New Roman" w:hAnsi="Times New Roman" w:cs="Times New Roman"/>
-          <w:sz w:val="24"/>
-          <w:szCs w:val="24"/>
-        </w:rPr>
-        <w:t xml:space="preserve"> to commit the changes.</w:t>
+        <w:t>) or press Ctrl+Enter to commit the changes.</w:t>
       </w:r>
     </w:p>
     <w:p>
@@ -17524,6 +16707,7 @@
   <w:style w:type="character" w:default="1" w:styleId="DefaultParagraphFont">
     <w:name w:val="Default Paragraph Font"/>
     <w:uiPriority w:val="1"/>
+    <w:semiHidden/>
     <w:unhideWhenUsed/>
   </w:style>
   <w:style w:type="table" w:default="1" w:styleId="TableNormal">

</xml_diff>